<commit_message>
Update solutions to Q1.2, Q1.4
</commit_message>
<xml_diff>
--- a/hw1/hw1_ziyuanc3_zhirong4.docx
+++ b/hw1/hw1_ziyuanc3_zhirong4.docx
@@ -341,6 +341,109 @@
     </w:p>
     <w:p>
       <w:pPr>
+        <w:spacing w:beforeLines="50" w:before="156" w:line="360" w:lineRule="auto"/>
+        <w:rPr>
+          <w:sz w:val="32"/>
+          <w:szCs w:val="32"/>
+        </w:rPr>
+      </w:pPr>
+      <w:r>
+        <w:rPr>
+          <w:rFonts w:hint="eastAsia"/>
+          <w:sz w:val="32"/>
+          <w:szCs w:val="32"/>
+        </w:rPr>
+        <w:t>P</w:t>
+      </w:r>
+      <w:r>
+        <w:rPr>
+          <w:sz w:val="32"/>
+          <w:szCs w:val="32"/>
+        </w:rPr>
+        <w:t xml:space="preserve">roblem </w:t>
+      </w:r>
+      <w:r>
+        <w:rPr>
+          <w:sz w:val="32"/>
+          <w:szCs w:val="32"/>
+        </w:rPr>
+        <w:t>2</w:t>
+      </w:r>
+      <w:r>
+        <w:rPr>
+          <w:sz w:val="32"/>
+          <w:szCs w:val="32"/>
+        </w:rPr>
+        <w:t>(a), reworked</w:t>
+      </w:r>
+    </w:p>
+    <w:p>
+      <w:pPr>
+        <w:spacing w:beforeLines="50" w:before="156" w:line="360" w:lineRule="auto"/>
+        <w:rPr>
+          <w:rFonts w:hint="eastAsia"/>
+          <w:sz w:val="32"/>
+          <w:szCs w:val="32"/>
+        </w:rPr>
+      </w:pPr>
+      <w:r>
+        <w:rPr>
+          <w:noProof/>
+          <w:sz w:val="32"/>
+          <w:szCs w:val="32"/>
+        </w:rPr>
+        <w:drawing>
+          <wp:inline distT="0" distB="0" distL="0" distR="0" wp14:anchorId="3C0ABEBE" wp14:editId="372D35C5">
+            <wp:extent cx="5731510" cy="3461385"/>
+            <wp:effectExtent l="0" t="0" r="2540" b="5715"/>
+            <wp:docPr id="2" name="Picture 2" descr="Text, letter&#10;&#10;Description automatically generated"/>
+            <wp:cNvGraphicFramePr>
+              <a:graphicFrameLocks xmlns:a="http://schemas.openxmlformats.org/drawingml/2006/main" noChangeAspect="1"/>
+            </wp:cNvGraphicFramePr>
+            <a:graphic xmlns:a="http://schemas.openxmlformats.org/drawingml/2006/main">
+              <a:graphicData uri="http://schemas.openxmlformats.org/drawingml/2006/picture">
+                <pic:pic xmlns:pic="http://schemas.openxmlformats.org/drawingml/2006/picture">
+                  <pic:nvPicPr>
+                    <pic:cNvPr id="2" name="Picture 2" descr="Text, letter&#10;&#10;Description automatically generated"/>
+                    <pic:cNvPicPr>
+                      <a:picLocks noChangeAspect="1" noChangeArrowheads="1"/>
+                    </pic:cNvPicPr>
+                  </pic:nvPicPr>
+                  <pic:blipFill>
+                    <a:blip r:embed="rId8" cstate="print">
+                      <a:extLst>
+                        <a:ext uri="{28A0092B-C50C-407E-A947-70E740481C1C}">
+                          <a14:useLocalDpi xmlns:a14="http://schemas.microsoft.com/office/drawing/2010/main" val="0"/>
+                        </a:ext>
+                      </a:extLst>
+                    </a:blip>
+                    <a:srcRect/>
+                    <a:stretch>
+                      <a:fillRect/>
+                    </a:stretch>
+                  </pic:blipFill>
+                  <pic:spPr bwMode="auto">
+                    <a:xfrm>
+                      <a:off x="0" y="0"/>
+                      <a:ext cx="5731510" cy="3461385"/>
+                    </a:xfrm>
+                    <a:prstGeom prst="rect">
+                      <a:avLst/>
+                    </a:prstGeom>
+                    <a:noFill/>
+                    <a:ln>
+                      <a:noFill/>
+                    </a:ln>
+                  </pic:spPr>
+                </pic:pic>
+              </a:graphicData>
+            </a:graphic>
+          </wp:inline>
+        </w:drawing>
+      </w:r>
+    </w:p>
+    <w:p>
+      <w:pPr>
         <w:rPr>
           <w:sz w:val="32"/>
           <w:szCs w:val="32"/>
@@ -487,7 +590,7 @@
                     </pic:cNvPicPr>
                   </pic:nvPicPr>
                   <pic:blipFill>
-                    <a:blip r:embed="rId8" cstate="print">
+                    <a:blip r:embed="rId9" cstate="print">
                       <a:extLst>
                         <a:ext uri="{28A0092B-C50C-407E-A947-70E740481C1C}">
                           <a14:useLocalDpi xmlns:a14="http://schemas.microsoft.com/office/drawing/2010/main" val="0"/>
@@ -639,7 +742,6 @@
       <w:pPr>
         <w:spacing w:beforeLines="50" w:before="156" w:line="360" w:lineRule="auto"/>
         <w:rPr>
-          <w:rFonts w:hint="eastAsia"/>
           <w:sz w:val="32"/>
           <w:szCs w:val="32"/>
         </w:rPr>
@@ -668,7 +770,7 @@
                     </pic:cNvPicPr>
                   </pic:nvPicPr>
                   <pic:blipFill>
-                    <a:blip r:embed="rId9" cstate="print">
+                    <a:blip r:embed="rId10" cstate="print">
                       <a:extLst>
                         <a:ext uri="{28A0092B-C50C-407E-A947-70E740481C1C}">
                           <a14:useLocalDpi xmlns:a14="http://schemas.microsoft.com/office/drawing/2010/main" val="0"/>
@@ -1160,7 +1262,7 @@
   <w:style w:type="paragraph" w:default="1" w:styleId="Normal">
     <w:name w:val="Normal"/>
     <w:qFormat/>
-    <w:rsid w:val="007D2BFA"/>
+    <w:rsid w:val="00F20835"/>
   </w:style>
   <w:style w:type="character" w:default="1" w:styleId="DefaultParagraphFont">
     <w:name w:val="Default Paragraph Font"/>

</xml_diff>